<commit_message>
Ironically, my comment about a variable never overflowing but it could theoretically be accomplished by the metaphorical 'Jimmy', a dunce programmer, was 100% incorrect and I overflowed said variable myself. It's fixed... 'ish. That is, I changed the comment, not the code. God forbid I make my code more resiliant. Documentation updated and finished. Feature complete.
</commit_message>
<xml_diff>
--- a/Unit 4 Examples/Chapter04Exercises/COMP268_Chapter04Exercise04_MyProgramProfile.docx
+++ b/Unit 4 Examples/Chapter04Exercises/COMP268_Chapter04Exercise04_MyProgramProfile.docx
@@ -1319,6 +1319,14 @@
       </w:r>
     </w:p>
     <w:p>
+      <w:pPr>
+        <w:pStyle w:val="Heading2"/>
+      </w:pPr>
+      <w:r>
+        <w:t>Integer Cut-Off Errors</w:t>
+      </w:r>
+    </w:p>
+    <w:p>
       <w:r>
         <w:t xml:space="preserve">I did have one beef with the results that I couldn’t let be, however: the results have integer cut-off errors. They’re supposed to be precise doubles, but you can see that a few of the results are clearly off. (The simplest one to spot is the average number of rolls it takes a single die to get a total of 1,2, and 6, at 5.0 – it’s supposed to be 6, or at least close to 6.) This error comes from improperly typecasting an </w:t>
       </w:r>
@@ -1429,6 +1437,153 @@
     <w:p>
       <w:r>
         <w:t>This gives in the proper output, the results for a single die all being within 0.1 of 6, and didn’t appear to change the run time.</w:t>
+      </w:r>
+    </w:p>
+    <w:p>
+      <w:pPr>
+        <w:pStyle w:val="Heading2"/>
+      </w:pPr>
+      <w:r>
+        <w:t>Integer Overflow Errors</w:t>
+      </w:r>
+    </w:p>
+    <w:p>
+      <w:r>
+        <w:t xml:space="preserve">I experimented with setting </w:t>
+      </w:r>
+      <w:r>
+        <w:rPr>
+          <w:rStyle w:val="CodeChar"/>
+        </w:rPr>
+        <w:t>dataPoints</w:t>
+      </w:r>
+      <w:r>
+        <w:t xml:space="preserve"> to numbers larger than 10,000, and noticed </w:t>
+      </w:r>
+      <w:r>
+        <w:rPr>
+          <w:rStyle w:val="CodeChar"/>
+        </w:rPr>
+        <w:t>int</w:t>
+      </w:r>
+      <w:r>
+        <w:t xml:space="preserve"> overflow errors when set to 1,000,000 (and, I assume, any larger number). I didn’t expect that, as I made a mistake when estimating what values would be used in my algorithm. (</w:t>
+      </w:r>
+      <w:r>
+        <w:rPr>
+          <w:rStyle w:val="CodeChar"/>
+        </w:rPr>
+        <w:t>Dice.countDiceRollsUntil(int,int)</w:t>
+      </w:r>
+      <w:r>
+        <w:t xml:space="preserve"> will return an average maximum of </w:t>
+      </w:r>
+      <w:r>
+        <w:rPr>
+          <w:rStyle w:val="CodeChar"/>
+        </w:rPr>
+        <w:t>6^dice</w:t>
+      </w:r>
+      <w:r>
+        <w:t xml:space="preserve">, not </w:t>
+      </w:r>
+      <w:r>
+        <w:rPr>
+          <w:rStyle w:val="CodeChar"/>
+        </w:rPr>
+        <w:t>6*dice</w:t>
+      </w:r>
+      <w:r>
+        <w:t>.)</w:t>
+      </w:r>
+      <w:r>
+        <w:t xml:space="preserve"> I put in a comment not to set </w:t>
+      </w:r>
+      <w:r>
+        <w:rPr>
+          <w:rStyle w:val="CodeChar"/>
+        </w:rPr>
+        <w:t>dataPoints</w:t>
+      </w:r>
+      <w:r>
+        <w:t xml:space="preserve"> any larger than </w:t>
+      </w:r>
+      <m:oMath>
+        <m:f>
+          <m:fPr>
+            <m:ctrlPr>
+              <w:rPr>
+                <w:rFonts w:ascii="Cambria Math" w:hAnsi="Cambria Math"/>
+                <w:i/>
+              </w:rPr>
+            </m:ctrlPr>
+          </m:fPr>
+          <m:num>
+            <m:sSup>
+              <m:sSupPr>
+                <m:ctrlPr>
+                  <w:rPr>
+                    <w:rFonts w:ascii="Cambria Math" w:hAnsi="Cambria Math"/>
+                    <w:i/>
+                  </w:rPr>
+                </m:ctrlPr>
+              </m:sSupPr>
+              <m:e>
+                <m:r>
+                  <w:rPr>
+                    <w:rFonts w:ascii="Cambria Math" w:hAnsi="Cambria Math"/>
+                  </w:rPr>
+                  <m:t>2</m:t>
+                </m:r>
+              </m:e>
+              <m:sup>
+                <m:r>
+                  <w:rPr>
+                    <w:rFonts w:ascii="Cambria Math" w:hAnsi="Cambria Math"/>
+                  </w:rPr>
+                  <m:t>31</m:t>
+                </m:r>
+              </m:sup>
+            </m:sSup>
+            <m:r>
+              <w:rPr>
+                <w:rFonts w:ascii="Cambria Math" w:hAnsi="Cambria Math"/>
+              </w:rPr>
+              <m:t>-1</m:t>
+            </m:r>
+          </m:num>
+          <m:den>
+            <m:sSup>
+              <m:sSupPr>
+                <m:ctrlPr>
+                  <w:rPr>
+                    <w:rFonts w:ascii="Cambria Math" w:hAnsi="Cambria Math"/>
+                    <w:i/>
+                  </w:rPr>
+                </m:ctrlPr>
+              </m:sSupPr>
+              <m:e>
+                <m:r>
+                  <w:rPr>
+                    <w:rFonts w:ascii="Cambria Math" w:hAnsi="Cambria Math"/>
+                  </w:rPr>
+                  <m:t>6</m:t>
+                </m:r>
+              </m:e>
+              <m:sup>
+                <m:r>
+                  <w:rPr>
+                    <w:rFonts w:ascii="Cambria Math" w:hAnsi="Cambria Math"/>
+                  </w:rPr>
+                  <m:t>dice</m:t>
+                </m:r>
+              </m:sup>
+            </m:sSup>
+          </m:den>
+        </m:f>
+      </m:oMath>
+      <w:r>
+        <w:t>.</w:t>
       </w:r>
       <w:bookmarkStart w:id="3" w:name="_GoBack"/>
       <w:bookmarkEnd w:id="3"/>
@@ -1532,7 +1687,7 @@
             <w:sz w:val="20"/>
             <w:szCs w:val="20"/>
           </w:rPr>
-          <w:t>2</w:t>
+          <w:t>3</w:t>
         </w:r>
         <w:r>
           <w:rPr>
@@ -2845,6 +3000,540 @@
 </w:styles>
 </file>
 
+<file path=word/glossary/document.xml><?xml version="1.0" encoding="utf-8"?>
+<w:glossaryDocument xmlns:wpc="http://schemas.microsoft.com/office/word/2010/wordprocessingCanvas" xmlns:cx="http://schemas.microsoft.com/office/drawing/2014/chartex" xmlns:cx1="http://schemas.microsoft.com/office/drawing/2015/9/8/chartex" xmlns:cx2="http://schemas.microsoft.com/office/drawing/2015/10/21/chartex" xmlns:cx3="http://schemas.microsoft.com/office/drawing/2016/5/9/chartex" xmlns:cx4="http://schemas.microsoft.com/office/drawing/2016/5/10/chartex" xmlns:cx5="http://schemas.microsoft.com/office/drawing/2016/5/11/chartex" xmlns:cx6="http://schemas.microsoft.com/office/drawing/2016/5/12/chartex" xmlns:cx7="http://schemas.microsoft.com/office/drawing/2016/5/13/chartex" xmlns:cx8="http://schemas.microsoft.com/office/drawing/2016/5/14/chartex" xmlns:mc="http://schemas.openxmlformats.org/markup-compatibility/2006" xmlns:o="urn:schemas-microsoft-com:office:office" xmlns:r="http://schemas.openxmlformats.org/officeDocument/2006/relationships" xmlns:m="http://schemas.openxmlformats.org/officeDocument/2006/math" xmlns:v="urn:schemas-microsoft-com:vml" xmlns:wp14="http://schemas.microsoft.com/office/word/2010/wordprocessingDrawing" xmlns:wp="http://schemas.openxmlformats.org/drawingml/2006/wordprocessingDrawing" xmlns:w10="urn:schemas-microsoft-com:office:word" xmlns:w="http://schemas.openxmlformats.org/wordprocessingml/2006/main" xmlns:w14="http://schemas.microsoft.com/office/word/2010/wordml" xmlns:w15="http://schemas.microsoft.com/office/word/2012/wordml" xmlns:w16se="http://schemas.microsoft.com/office/word/2015/wordml/symex" xmlns:wpg="http://schemas.microsoft.com/office/word/2010/wordprocessingGroup" xmlns:wpi="http://schemas.microsoft.com/office/word/2010/wordprocessingInk" xmlns:wne="http://schemas.microsoft.com/office/word/2006/wordml" xmlns:wps="http://schemas.microsoft.com/office/word/2010/wordprocessingShape" mc:Ignorable="w14 w15 w16se wp14"/>
+</file>
+
+<file path=word/glossary/fontTable.xml><?xml version="1.0" encoding="utf-8"?>
+<w:fonts xmlns:mc="http://schemas.openxmlformats.org/markup-compatibility/2006" xmlns:r="http://schemas.openxmlformats.org/officeDocument/2006/relationships" xmlns:w="http://schemas.openxmlformats.org/wordprocessingml/2006/main" xmlns:w14="http://schemas.microsoft.com/office/word/2010/wordml" xmlns:w15="http://schemas.microsoft.com/office/word/2012/wordml" xmlns:w16se="http://schemas.microsoft.com/office/word/2015/wordml/symex" mc:Ignorable="w14 w15 w16se">
+  <w:font w:name="Times New Roman">
+    <w:panose1 w:val="02020603050405020304"/>
+    <w:charset w:val="00"/>
+    <w:family w:val="roman"/>
+    <w:pitch w:val="variable"/>
+    <w:sig w:usb0="E0002EFF" w:usb1="C000785B" w:usb2="00000009" w:usb3="00000000" w:csb0="000001FF" w:csb1="00000000"/>
+  </w:font>
+  <w:font w:name="Calibri">
+    <w:panose1 w:val="020F0502020204030204"/>
+    <w:charset w:val="00"/>
+    <w:family w:val="swiss"/>
+    <w:pitch w:val="variable"/>
+    <w:sig w:usb0="E0002AFF" w:usb1="C000247B" w:usb2="00000009" w:usb3="00000000" w:csb0="000001FF" w:csb1="00000000"/>
+  </w:font>
+  <w:font w:name="Cambria">
+    <w:panose1 w:val="02040503050406030204"/>
+    <w:charset w:val="00"/>
+    <w:family w:val="roman"/>
+    <w:pitch w:val="variable"/>
+    <w:sig w:usb0="E00002FF" w:usb1="400004FF" w:usb2="00000000" w:usb3="00000000" w:csb0="0000019F" w:csb1="00000000"/>
+  </w:font>
+  <w:font w:name="Courier New">
+    <w:panose1 w:val="02070309020205020404"/>
+    <w:charset w:val="00"/>
+    <w:family w:val="modern"/>
+    <w:pitch w:val="fixed"/>
+    <w:sig w:usb0="E0002EFF" w:usb1="C0007843" w:usb2="00000009" w:usb3="00000000" w:csb0="000001FF" w:csb1="00000000"/>
+  </w:font>
+  <w:font w:name="Cambria Math">
+    <w:panose1 w:val="02040503050406030204"/>
+    <w:charset w:val="00"/>
+    <w:family w:val="roman"/>
+    <w:pitch w:val="variable"/>
+    <w:sig w:usb0="E00002FF" w:usb1="420024FF" w:usb2="00000000" w:usb3="00000000" w:csb0="0000019F" w:csb1="00000000"/>
+  </w:font>
+  <w:font w:name="Calibri Light">
+    <w:panose1 w:val="020F0302020204030204"/>
+    <w:charset w:val="00"/>
+    <w:family w:val="swiss"/>
+    <w:pitch w:val="variable"/>
+    <w:sig w:usb0="A0002AEF" w:usb1="4000207B" w:usb2="00000000" w:usb3="00000000" w:csb0="000001FF" w:csb1="00000000"/>
+  </w:font>
+</w:fonts>
+</file>
+
+<file path=word/glossary/settings.xml><?xml version="1.0" encoding="utf-8"?>
+<w:settings xmlns:mc="http://schemas.openxmlformats.org/markup-compatibility/2006" xmlns:o="urn:schemas-microsoft-com:office:office" xmlns:r="http://schemas.openxmlformats.org/officeDocument/2006/relationships" xmlns:m="http://schemas.openxmlformats.org/officeDocument/2006/math" xmlns:v="urn:schemas-microsoft-com:vml" xmlns:w10="urn:schemas-microsoft-com:office:word" xmlns:w="http://schemas.openxmlformats.org/wordprocessingml/2006/main" xmlns:w14="http://schemas.microsoft.com/office/word/2010/wordml" xmlns:w15="http://schemas.microsoft.com/office/word/2012/wordml" xmlns:w16se="http://schemas.microsoft.com/office/word/2015/wordml/symex" xmlns:sl="http://schemas.openxmlformats.org/schemaLibrary/2006/main" mc:Ignorable="w14 w15 w16se">
+  <w:view w:val="normal"/>
+  <w:defaultTabStop w:val="720"/>
+  <w:characterSpacingControl w:val="doNotCompress"/>
+  <w:compat>
+    <w:useFELayout/>
+    <w:compatSetting w:name="compatibilityMode" w:uri="http://schemas.microsoft.com/office/word" w:val="15"/>
+    <w:compatSetting w:name="overrideTableStyleFontSizeAndJustification" w:uri="http://schemas.microsoft.com/office/word" w:val="1"/>
+    <w:compatSetting w:name="enableOpenTypeFeatures" w:uri="http://schemas.microsoft.com/office/word" w:val="1"/>
+    <w:compatSetting w:name="doNotFlipMirrorIndents" w:uri="http://schemas.microsoft.com/office/word" w:val="1"/>
+    <w:compatSetting w:name="differentiateMultirowTableHeaders" w:uri="http://schemas.microsoft.com/office/word" w:val="1"/>
+  </w:compat>
+  <w:rsids>
+    <w:rsidRoot w:val="00DD3B38"/>
+    <w:rsid w:val="00171E53"/>
+    <w:rsid w:val="00DD3B38"/>
+  </w:rsids>
+  <m:mathPr>
+    <m:mathFont m:val="Cambria Math"/>
+    <m:brkBin m:val="before"/>
+    <m:brkBinSub m:val="--"/>
+    <m:smallFrac m:val="0"/>
+    <m:dispDef/>
+    <m:lMargin m:val="0"/>
+    <m:rMargin m:val="0"/>
+    <m:defJc m:val="centerGroup"/>
+    <m:wrapIndent m:val="1440"/>
+    <m:intLim m:val="subSup"/>
+    <m:naryLim m:val="undOvr"/>
+  </m:mathPr>
+  <w:themeFontLang w:val="en-CA"/>
+  <w:clrSchemeMapping w:bg1="light1" w:t1="dark1" w:bg2="light2" w:t2="dark2" w:accent1="accent1" w:accent2="accent2" w:accent3="accent3" w:accent4="accent4" w:accent5="accent5" w:accent6="accent6" w:hyperlink="hyperlink" w:followedHyperlink="followedHyperlink"/>
+  <w:decimalSymbol w:val="."/>
+  <w:listSeparator w:val=","/>
+  <w15:chartTrackingRefBased/>
+</w:settings>
+</file>
+
+<file path=word/glossary/styles.xml><?xml version="1.0" encoding="utf-8"?>
+<w:styles xmlns:mc="http://schemas.openxmlformats.org/markup-compatibility/2006" xmlns:r="http://schemas.openxmlformats.org/officeDocument/2006/relationships" xmlns:w="http://schemas.openxmlformats.org/wordprocessingml/2006/main" xmlns:w14="http://schemas.microsoft.com/office/word/2010/wordml" xmlns:w15="http://schemas.microsoft.com/office/word/2012/wordml" xmlns:w16se="http://schemas.microsoft.com/office/word/2015/wordml/symex" mc:Ignorable="w14 w15 w16se">
+  <w:docDefaults>
+    <w:rPrDefault>
+      <w:rPr>
+        <w:rFonts w:asciiTheme="minorHAnsi" w:eastAsiaTheme="minorEastAsia" w:hAnsiTheme="minorHAnsi" w:cstheme="minorBidi"/>
+        <w:sz w:val="22"/>
+        <w:szCs w:val="22"/>
+        <w:lang w:val="en-CA" w:eastAsia="en-CA" w:bidi="ar-SA"/>
+      </w:rPr>
+    </w:rPrDefault>
+    <w:pPrDefault>
+      <w:pPr>
+        <w:spacing w:after="160" w:line="259" w:lineRule="auto"/>
+      </w:pPr>
+    </w:pPrDefault>
+  </w:docDefaults>
+  <w:latentStyles w:defLockedState="0" w:defUIPriority="99" w:defSemiHidden="0" w:defUnhideWhenUsed="0" w:defQFormat="0" w:count="374">
+    <w:lsdException w:name="Normal" w:uiPriority="0" w:qFormat="1"/>
+    <w:lsdException w:name="heading 1" w:uiPriority="9" w:qFormat="1"/>
+    <w:lsdException w:name="heading 2" w:semiHidden="1" w:uiPriority="9" w:unhideWhenUsed="1" w:qFormat="1"/>
+    <w:lsdException w:name="heading 3" w:semiHidden="1" w:uiPriority="9" w:unhideWhenUsed="1" w:qFormat="1"/>
+    <w:lsdException w:name="heading 4" w:semiHidden="1" w:uiPriority="9" w:unhideWhenUsed="1" w:qFormat="1"/>
+    <w:lsdException w:name="heading 5" w:semiHidden="1" w:uiPriority="9" w:unhideWhenUsed="1" w:qFormat="1"/>
+    <w:lsdException w:name="heading 6" w:semiHidden="1" w:uiPriority="9" w:unhideWhenUsed="1" w:qFormat="1"/>
+    <w:lsdException w:name="heading 7" w:semiHidden="1" w:uiPriority="9" w:unhideWhenUsed="1" w:qFormat="1"/>
+    <w:lsdException w:name="heading 8" w:semiHidden="1" w:uiPriority="9" w:unhideWhenUsed="1" w:qFormat="1"/>
+    <w:lsdException w:name="heading 9" w:semiHidden="1" w:uiPriority="9" w:unhideWhenUsed="1" w:qFormat="1"/>
+    <w:lsdException w:name="index 1" w:semiHidden="1" w:unhideWhenUsed="1"/>
+    <w:lsdException w:name="index 2" w:semiHidden="1" w:unhideWhenUsed="1"/>
+    <w:lsdException w:name="index 3" w:semiHidden="1" w:unhideWhenUsed="1"/>
+    <w:lsdException w:name="index 4" w:semiHidden="1" w:unhideWhenUsed="1"/>
+    <w:lsdException w:name="index 5" w:semiHidden="1" w:unhideWhenUsed="1"/>
+    <w:lsdException w:name="index 6" w:semiHidden="1" w:unhideWhenUsed="1"/>
+    <w:lsdException w:name="index 7" w:semiHidden="1" w:unhideWhenUsed="1"/>
+    <w:lsdException w:name="index 8" w:semiHidden="1" w:unhideWhenUsed="1"/>
+    <w:lsdException w:name="index 9" w:semiHidden="1" w:unhideWhenUsed="1"/>
+    <w:lsdException w:name="toc 1" w:semiHidden="1" w:uiPriority="39" w:unhideWhenUsed="1"/>
+    <w:lsdException w:name="toc 2" w:semiHidden="1" w:uiPriority="39" w:unhideWhenUsed="1"/>
+    <w:lsdException w:name="toc 3" w:semiHidden="1" w:uiPriority="39" w:unhideWhenUsed="1"/>
+    <w:lsdException w:name="toc 4" w:semiHidden="1" w:uiPriority="39" w:unhideWhenUsed="1"/>
+    <w:lsdException w:name="toc 5" w:semiHidden="1" w:uiPriority="39" w:unhideWhenUsed="1"/>
+    <w:lsdException w:name="toc 6" w:semiHidden="1" w:uiPriority="39" w:unhideWhenUsed="1"/>
+    <w:lsdException w:name="toc 7" w:semiHidden="1" w:uiPriority="39" w:unhideWhenUsed="1"/>
+    <w:lsdException w:name="toc 8" w:semiHidden="1" w:uiPriority="39" w:unhideWhenUsed="1"/>
+    <w:lsdException w:name="toc 9" w:semiHidden="1" w:uiPriority="39" w:unhideWhenUsed="1"/>
+    <w:lsdException w:name="Normal Indent" w:semiHidden="1" w:unhideWhenUsed="1"/>
+    <w:lsdException w:name="footnote text" w:semiHidden="1" w:unhideWhenUsed="1"/>
+    <w:lsdException w:name="annotation text" w:semiHidden="1" w:unhideWhenUsed="1"/>
+    <w:lsdException w:name="header" w:semiHidden="1" w:unhideWhenUsed="1"/>
+    <w:lsdException w:name="footer" w:semiHidden="1" w:unhideWhenUsed="1"/>
+    <w:lsdException w:name="index heading" w:semiHidden="1" w:unhideWhenUsed="1"/>
+    <w:lsdException w:name="caption" w:semiHidden="1" w:uiPriority="35" w:unhideWhenUsed="1" w:qFormat="1"/>
+    <w:lsdException w:name="table of figures" w:semiHidden="1" w:unhideWhenUsed="1"/>
+    <w:lsdException w:name="envelope address" w:semiHidden="1" w:unhideWhenUsed="1"/>
+    <w:lsdException w:name="envelope return" w:semiHidden="1" w:unhideWhenUsed="1"/>
+    <w:lsdException w:name="footnote reference" w:semiHidden="1" w:unhideWhenUsed="1"/>
+    <w:lsdException w:name="annotation reference" w:semiHidden="1" w:unhideWhenUsed="1"/>
+    <w:lsdException w:name="line number" w:semiHidden="1" w:unhideWhenUsed="1"/>
+    <w:lsdException w:name="page number" w:semiHidden="1" w:unhideWhenUsed="1"/>
+    <w:lsdException w:name="endnote reference" w:semiHidden="1" w:unhideWhenUsed="1"/>
+    <w:lsdException w:name="endnote text" w:semiHidden="1" w:unhideWhenUsed="1"/>
+    <w:lsdException w:name="table of authorities" w:semiHidden="1" w:unhideWhenUsed="1"/>
+    <w:lsdException w:name="macro" w:semiHidden="1" w:unhideWhenUsed="1"/>
+    <w:lsdException w:name="toa heading" w:semiHidden="1" w:unhideWhenUsed="1"/>
+    <w:lsdException w:name="List" w:semiHidden="1" w:unhideWhenUsed="1"/>
+    <w:lsdException w:name="List Bullet" w:semiHidden="1" w:unhideWhenUsed="1"/>
+    <w:lsdException w:name="List Number" w:semiHidden="1" w:unhideWhenUsed="1"/>
+    <w:lsdException w:name="List 2" w:semiHidden="1" w:unhideWhenUsed="1"/>
+    <w:lsdException w:name="List 3" w:semiHidden="1" w:unhideWhenUsed="1"/>
+    <w:lsdException w:name="List 4" w:semiHidden="1" w:unhideWhenUsed="1"/>
+    <w:lsdException w:name="List 5" w:semiHidden="1" w:unhideWhenUsed="1"/>
+    <w:lsdException w:name="List Bullet 2" w:semiHidden="1" w:unhideWhenUsed="1"/>
+    <w:lsdException w:name="List Bullet 3" w:semiHidden="1" w:unhideWhenUsed="1"/>
+    <w:lsdException w:name="List Bullet 4" w:semiHidden="1" w:unhideWhenUsed="1"/>
+    <w:lsdException w:name="List Bullet 5" w:semiHidden="1" w:unhideWhenUsed="1"/>
+    <w:lsdException w:name="List Number 2" w:semiHidden="1" w:unhideWhenUsed="1"/>
+    <w:lsdException w:name="List Number 3" w:semiHidden="1" w:unhideWhenUsed="1"/>
+    <w:lsdException w:name="List Number 4" w:semiHidden="1" w:unhideWhenUsed="1"/>
+    <w:lsdException w:name="List Number 5" w:semiHidden="1" w:unhideWhenUsed="1"/>
+    <w:lsdException w:name="Title" w:uiPriority="10" w:qFormat="1"/>
+    <w:lsdException w:name="Closing" w:semiHidden="1" w:unhideWhenUsed="1"/>
+    <w:lsdException w:name="Signature" w:semiHidden="1" w:unhideWhenUsed="1"/>
+    <w:lsdException w:name="Default Paragraph Font" w:semiHidden="1" w:uiPriority="1" w:unhideWhenUsed="1"/>
+    <w:lsdException w:name="Body Text" w:semiHidden="1" w:unhideWhenUsed="1"/>
+    <w:lsdException w:name="Body Text Indent" w:semiHidden="1" w:unhideWhenUsed="1"/>
+    <w:lsdException w:name="List Continue" w:semiHidden="1" w:unhideWhenUsed="1"/>
+    <w:lsdException w:name="List Continue 2" w:semiHidden="1" w:unhideWhenUsed="1"/>
+    <w:lsdException w:name="List Continue 3" w:semiHidden="1" w:unhideWhenUsed="1"/>
+    <w:lsdException w:name="List Continue 4" w:semiHidden="1" w:unhideWhenUsed="1"/>
+    <w:lsdException w:name="List Continue 5" w:semiHidden="1" w:unhideWhenUsed="1"/>
+    <w:lsdException w:name="Message Header" w:semiHidden="1" w:unhideWhenUsed="1"/>
+    <w:lsdException w:name="Subtitle" w:uiPriority="11" w:qFormat="1"/>
+    <w:lsdException w:name="Salutation" w:semiHidden="1" w:unhideWhenUsed="1"/>
+    <w:lsdException w:name="Date" w:semiHidden="1" w:unhideWhenUsed="1"/>
+    <w:lsdException w:name="Body Text First Indent" w:semiHidden="1" w:unhideWhenUsed="1"/>
+    <w:lsdException w:name="Body Text First Indent 2" w:semiHidden="1" w:unhideWhenUsed="1"/>
+    <w:lsdException w:name="Note Heading" w:semiHidden="1" w:unhideWhenUsed="1"/>
+    <w:lsdException w:name="Body Text 2" w:semiHidden="1" w:unhideWhenUsed="1"/>
+    <w:lsdException w:name="Body Text 3" w:semiHidden="1" w:unhideWhenUsed="1"/>
+    <w:lsdException w:name="Body Text Indent 2" w:semiHidden="1" w:unhideWhenUsed="1"/>
+    <w:lsdException w:name="Body Text Indent 3" w:semiHidden="1" w:unhideWhenUsed="1"/>
+    <w:lsdException w:name="Block Text" w:semiHidden="1" w:unhideWhenUsed="1"/>
+    <w:lsdException w:name="Hyperlink" w:semiHidden="1" w:unhideWhenUsed="1"/>
+    <w:lsdException w:name="FollowedHyperlink" w:semiHidden="1" w:unhideWhenUsed="1"/>
+    <w:lsdException w:name="Strong" w:uiPriority="22" w:qFormat="1"/>
+    <w:lsdException w:name="Emphasis" w:uiPriority="20" w:qFormat="1"/>
+    <w:lsdException w:name="Document Map" w:semiHidden="1" w:unhideWhenUsed="1"/>
+    <w:lsdException w:name="Plain Text" w:semiHidden="1" w:unhideWhenUsed="1"/>
+    <w:lsdException w:name="E-mail Signature" w:semiHidden="1" w:unhideWhenUsed="1"/>
+    <w:lsdException w:name="HTML Top of Form" w:semiHidden="1" w:unhideWhenUsed="1"/>
+    <w:lsdException w:name="HTML Bottom of Form" w:semiHidden="1" w:unhideWhenUsed="1"/>
+    <w:lsdException w:name="Normal (Web)" w:semiHidden="1" w:unhideWhenUsed="1"/>
+    <w:lsdException w:name="HTML Acronym" w:semiHidden="1" w:unhideWhenUsed="1"/>
+    <w:lsdException w:name="HTML Address" w:semiHidden="1" w:unhideWhenUsed="1"/>
+    <w:lsdException w:name="HTML Cite" w:semiHidden="1" w:unhideWhenUsed="1"/>
+    <w:lsdException w:name="HTML Code" w:semiHidden="1" w:unhideWhenUsed="1"/>
+    <w:lsdException w:name="HTML Definition" w:semiHidden="1" w:unhideWhenUsed="1"/>
+    <w:lsdException w:name="HTML Keyboard" w:semiHidden="1" w:unhideWhenUsed="1"/>
+    <w:lsdException w:name="HTML Preformatted" w:semiHidden="1" w:unhideWhenUsed="1"/>
+    <w:lsdException w:name="HTML Sample" w:semiHidden="1" w:unhideWhenUsed="1"/>
+    <w:lsdException w:name="HTML Typewriter" w:semiHidden="1" w:unhideWhenUsed="1"/>
+    <w:lsdException w:name="HTML Variable" w:semiHidden="1" w:unhideWhenUsed="1"/>
+    <w:lsdException w:name="Normal Table" w:semiHidden="1" w:unhideWhenUsed="1"/>
+    <w:lsdException w:name="annotation subject" w:semiHidden="1" w:unhideWhenUsed="1"/>
+    <w:lsdException w:name="No List" w:semiHidden="1" w:unhideWhenUsed="1"/>
+    <w:lsdException w:name="Outline List 1" w:semiHidden="1" w:unhideWhenUsed="1"/>
+    <w:lsdException w:name="Outline List 2" w:semiHidden="1" w:unhideWhenUsed="1"/>
+    <w:lsdException w:name="Outline List 3" w:semiHidden="1" w:unhideWhenUsed="1"/>
+    <w:lsdException w:name="Table Simple 1" w:semiHidden="1" w:unhideWhenUsed="1"/>
+    <w:lsdException w:name="Table Simple 2" w:semiHidden="1" w:unhideWhenUsed="1"/>
+    <w:lsdException w:name="Table Simple 3" w:semiHidden="1" w:unhideWhenUsed="1"/>
+    <w:lsdException w:name="Table Classic 1" w:semiHidden="1" w:unhideWhenUsed="1"/>
+    <w:lsdException w:name="Table Classic 2" w:semiHidden="1" w:unhideWhenUsed="1"/>
+    <w:lsdException w:name="Table Classic 3" w:semiHidden="1" w:unhideWhenUsed="1"/>
+    <w:lsdException w:name="Table Classic 4" w:semiHidden="1" w:unhideWhenUsed="1"/>
+    <w:lsdException w:name="Table Colorful 1" w:semiHidden="1" w:unhideWhenUsed="1"/>
+    <w:lsdException w:name="Table Colorful 2" w:semiHidden="1" w:unhideWhenUsed="1"/>
+    <w:lsdException w:name="Table Colorful 3" w:semiHidden="1" w:unhideWhenUsed="1"/>
+    <w:lsdException w:name="Table Columns 1" w:semiHidden="1" w:unhideWhenUsed="1"/>
+    <w:lsdException w:name="Table Columns 2" w:semiHidden="1" w:unhideWhenUsed="1"/>
+    <w:lsdException w:name="Table Columns 3" w:semiHidden="1" w:unhideWhenUsed="1"/>
+    <w:lsdException w:name="Table Columns 4" w:semiHidden="1" w:unhideWhenUsed="1"/>
+    <w:lsdException w:name="Table Columns 5" w:semiHidden="1" w:unhideWhenUsed="1"/>
+    <w:lsdException w:name="Table Grid 1" w:semiHidden="1" w:unhideWhenUsed="1"/>
+    <w:lsdException w:name="Table Grid 2" w:semiHidden="1" w:unhideWhenUsed="1"/>
+    <w:lsdException w:name="Table Grid 3" w:semiHidden="1" w:unhideWhenUsed="1"/>
+    <w:lsdException w:name="Table Grid 4" w:semiHidden="1" w:unhideWhenUsed="1"/>
+    <w:lsdException w:name="Table Grid 5" w:semiHidden="1" w:unhideWhenUsed="1"/>
+    <w:lsdException w:name="Table Grid 6" w:semiHidden="1" w:unhideWhenUsed="1"/>
+    <w:lsdException w:name="Table Grid 7" w:semiHidden="1" w:unhideWhenUsed="1"/>
+    <w:lsdException w:name="Table Grid 8" w:semiHidden="1" w:unhideWhenUsed="1"/>
+    <w:lsdException w:name="Table List 1" w:semiHidden="1" w:unhideWhenUsed="1"/>
+    <w:lsdException w:name="Table List 2" w:semiHidden="1" w:unhideWhenUsed="1"/>
+    <w:lsdException w:name="Table List 3" w:semiHidden="1" w:unhideWhenUsed="1"/>
+    <w:lsdException w:name="Table List 4" w:semiHidden="1" w:unhideWhenUsed="1"/>
+    <w:lsdException w:name="Table List 5" w:semiHidden="1" w:unhideWhenUsed="1"/>
+    <w:lsdException w:name="Table List 6" w:semiHidden="1" w:unhideWhenUsed="1"/>
+    <w:lsdException w:name="Table List 7" w:semiHidden="1" w:unhideWhenUsed="1"/>
+    <w:lsdException w:name="Table List 8" w:semiHidden="1" w:unhideWhenUsed="1"/>
+    <w:lsdException w:name="Table 3D effects 1" w:semiHidden="1" w:unhideWhenUsed="1"/>
+    <w:lsdException w:name="Table 3D effects 2" w:semiHidden="1" w:unhideWhenUsed="1"/>
+    <w:lsdException w:name="Table 3D effects 3" w:semiHidden="1" w:unhideWhenUsed="1"/>
+    <w:lsdException w:name="Table Contemporary" w:semiHidden="1" w:unhideWhenUsed="1"/>
+    <w:lsdException w:name="Table Elegant" w:semiHidden="1" w:unhideWhenUsed="1"/>
+    <w:lsdException w:name="Table Professional" w:semiHidden="1" w:unhideWhenUsed="1"/>
+    <w:lsdException w:name="Table Subtle 1" w:semiHidden="1" w:unhideWhenUsed="1"/>
+    <w:lsdException w:name="Table Subtle 2" w:semiHidden="1" w:unhideWhenUsed="1"/>
+    <w:lsdException w:name="Table Web 1" w:semiHidden="1" w:unhideWhenUsed="1"/>
+    <w:lsdException w:name="Table Web 2" w:semiHidden="1" w:unhideWhenUsed="1"/>
+    <w:lsdException w:name="Table Web 3" w:semiHidden="1" w:unhideWhenUsed="1"/>
+    <w:lsdException w:name="Balloon Text" w:semiHidden="1" w:unhideWhenUsed="1"/>
+    <w:lsdException w:name="Table Grid" w:uiPriority="39"/>
+    <w:lsdException w:name="Table Theme" w:semiHidden="1" w:unhideWhenUsed="1"/>
+    <w:lsdException w:name="Placeholder Text" w:semiHidden="1"/>
+    <w:lsdException w:name="No Spacing" w:uiPriority="1" w:qFormat="1"/>
+    <w:lsdException w:name="Light Shading" w:uiPriority="60"/>
+    <w:lsdException w:name="Light List" w:uiPriority="61"/>
+    <w:lsdException w:name="Light Grid" w:uiPriority="62"/>
+    <w:lsdException w:name="Medium Shading 1" w:uiPriority="63"/>
+    <w:lsdException w:name="Medium Shading 2" w:uiPriority="64"/>
+    <w:lsdException w:name="Medium List 1" w:uiPriority="65"/>
+    <w:lsdException w:name="Medium List 2" w:uiPriority="66"/>
+    <w:lsdException w:name="Medium Grid 1" w:uiPriority="67"/>
+    <w:lsdException w:name="Medium Grid 2" w:uiPriority="68"/>
+    <w:lsdException w:name="Medium Grid 3" w:uiPriority="69"/>
+    <w:lsdException w:name="Dark List" w:uiPriority="70"/>
+    <w:lsdException w:name="Colorful Shading" w:uiPriority="71"/>
+    <w:lsdException w:name="Colorful List" w:uiPriority="72"/>
+    <w:lsdException w:name="Colorful Grid" w:uiPriority="73"/>
+    <w:lsdException w:name="Light Shading Accent 1" w:uiPriority="60"/>
+    <w:lsdException w:name="Light List Accent 1" w:uiPriority="61"/>
+    <w:lsdException w:name="Light Grid Accent 1" w:uiPriority="62"/>
+    <w:lsdException w:name="Medium Shading 1 Accent 1" w:uiPriority="63"/>
+    <w:lsdException w:name="Medium Shading 2 Accent 1" w:uiPriority="64"/>
+    <w:lsdException w:name="Medium List 1 Accent 1" w:uiPriority="65"/>
+    <w:lsdException w:name="Revision" w:semiHidden="1"/>
+    <w:lsdException w:name="List Paragraph" w:uiPriority="34" w:qFormat="1"/>
+    <w:lsdException w:name="Quote" w:uiPriority="29" w:qFormat="1"/>
+    <w:lsdException w:name="Intense Quote" w:uiPriority="30" w:qFormat="1"/>
+    <w:lsdException w:name="Medium List 2 Accent 1" w:uiPriority="66"/>
+    <w:lsdException w:name="Medium Grid 1 Accent 1" w:uiPriority="67"/>
+    <w:lsdException w:name="Medium Grid 2 Accent 1" w:uiPriority="68"/>
+    <w:lsdException w:name="Medium Grid 3 Accent 1" w:uiPriority="69"/>
+    <w:lsdException w:name="Dark List Accent 1" w:uiPriority="70"/>
+    <w:lsdException w:name="Colorful Shading Accent 1" w:uiPriority="71"/>
+    <w:lsdException w:name="Colorful List Accent 1" w:uiPriority="72"/>
+    <w:lsdException w:name="Colorful Grid Accent 1" w:uiPriority="73"/>
+    <w:lsdException w:name="Light Shading Accent 2" w:uiPriority="60"/>
+    <w:lsdException w:name="Light List Accent 2" w:uiPriority="61"/>
+    <w:lsdException w:name="Light Grid Accent 2" w:uiPriority="62"/>
+    <w:lsdException w:name="Medium Shading 1 Accent 2" w:uiPriority="63"/>
+    <w:lsdException w:name="Medium Shading 2 Accent 2" w:uiPriority="64"/>
+    <w:lsdException w:name="Medium List 1 Accent 2" w:uiPriority="65"/>
+    <w:lsdException w:name="Medium List 2 Accent 2" w:uiPriority="66"/>
+    <w:lsdException w:name="Medium Grid 1 Accent 2" w:uiPriority="67"/>
+    <w:lsdException w:name="Medium Grid 2 Accent 2" w:uiPriority="68"/>
+    <w:lsdException w:name="Medium Grid 3 Accent 2" w:uiPriority="69"/>
+    <w:lsdException w:name="Dark List Accent 2" w:uiPriority="70"/>
+    <w:lsdException w:name="Colorful Shading Accent 2" w:uiPriority="71"/>
+    <w:lsdException w:name="Colorful List Accent 2" w:uiPriority="72"/>
+    <w:lsdException w:name="Colorful Grid Accent 2" w:uiPriority="73"/>
+    <w:lsdException w:name="Light Shading Accent 3" w:uiPriority="60"/>
+    <w:lsdException w:name="Light List Accent 3" w:uiPriority="61"/>
+    <w:lsdException w:name="Light Grid Accent 3" w:uiPriority="62"/>
+    <w:lsdException w:name="Medium Shading 1 Accent 3" w:uiPriority="63"/>
+    <w:lsdException w:name="Medium Shading 2 Accent 3" w:uiPriority="64"/>
+    <w:lsdException w:name="Medium List 1 Accent 3" w:uiPriority="65"/>
+    <w:lsdException w:name="Medium List 2 Accent 3" w:uiPriority="66"/>
+    <w:lsdException w:name="Medium Grid 1 Accent 3" w:uiPriority="67"/>
+    <w:lsdException w:name="Medium Grid 2 Accent 3" w:uiPriority="68"/>
+    <w:lsdException w:name="Medium Grid 3 Accent 3" w:uiPriority="69"/>
+    <w:lsdException w:name="Dark List Accent 3" w:uiPriority="70"/>
+    <w:lsdException w:name="Colorful Shading Accent 3" w:uiPriority="71"/>
+    <w:lsdException w:name="Colorful List Accent 3" w:uiPriority="72"/>
+    <w:lsdException w:name="Colorful Grid Accent 3" w:uiPriority="73"/>
+    <w:lsdException w:name="Light Shading Accent 4" w:uiPriority="60"/>
+    <w:lsdException w:name="Light List Accent 4" w:uiPriority="61"/>
+    <w:lsdException w:name="Light Grid Accent 4" w:uiPriority="62"/>
+    <w:lsdException w:name="Medium Shading 1 Accent 4" w:uiPriority="63"/>
+    <w:lsdException w:name="Medium Shading 2 Accent 4" w:uiPriority="64"/>
+    <w:lsdException w:name="Medium List 1 Accent 4" w:uiPriority="65"/>
+    <w:lsdException w:name="Medium List 2 Accent 4" w:uiPriority="66"/>
+    <w:lsdException w:name="Medium Grid 1 Accent 4" w:uiPriority="67"/>
+    <w:lsdException w:name="Medium Grid 2 Accent 4" w:uiPriority="68"/>
+    <w:lsdException w:name="Medium Grid 3 Accent 4" w:uiPriority="69"/>
+    <w:lsdException w:name="Dark List Accent 4" w:uiPriority="70"/>
+    <w:lsdException w:name="Colorful Shading Accent 4" w:uiPriority="71"/>
+    <w:lsdException w:name="Colorful List Accent 4" w:uiPriority="72"/>
+    <w:lsdException w:name="Colorful Grid Accent 4" w:uiPriority="73"/>
+    <w:lsdException w:name="Light Shading Accent 5" w:uiPriority="60"/>
+    <w:lsdException w:name="Light List Accent 5" w:uiPriority="61"/>
+    <w:lsdException w:name="Light Grid Accent 5" w:uiPriority="62"/>
+    <w:lsdException w:name="Medium Shading 1 Accent 5" w:uiPriority="63"/>
+    <w:lsdException w:name="Medium Shading 2 Accent 5" w:uiPriority="64"/>
+    <w:lsdException w:name="Medium List 1 Accent 5" w:uiPriority="65"/>
+    <w:lsdException w:name="Medium List 2 Accent 5" w:uiPriority="66"/>
+    <w:lsdException w:name="Medium Grid 1 Accent 5" w:uiPriority="67"/>
+    <w:lsdException w:name="Medium Grid 2 Accent 5" w:uiPriority="68"/>
+    <w:lsdException w:name="Medium Grid 3 Accent 5" w:uiPriority="69"/>
+    <w:lsdException w:name="Dark List Accent 5" w:uiPriority="70"/>
+    <w:lsdException w:name="Colorful Shading Accent 5" w:uiPriority="71"/>
+    <w:lsdException w:name="Colorful List Accent 5" w:uiPriority="72"/>
+    <w:lsdException w:name="Colorful Grid Accent 5" w:uiPriority="73"/>
+    <w:lsdException w:name="Light Shading Accent 6" w:uiPriority="60"/>
+    <w:lsdException w:name="Light List Accent 6" w:uiPriority="61"/>
+    <w:lsdException w:name="Light Grid Accent 6" w:uiPriority="62"/>
+    <w:lsdException w:name="Medium Shading 1 Accent 6" w:uiPriority="63"/>
+    <w:lsdException w:name="Medium Shading 2 Accent 6" w:uiPriority="64"/>
+    <w:lsdException w:name="Medium List 1 Accent 6" w:uiPriority="65"/>
+    <w:lsdException w:name="Medium List 2 Accent 6" w:uiPriority="66"/>
+    <w:lsdException w:name="Medium Grid 1 Accent 6" w:uiPriority="67"/>
+    <w:lsdException w:name="Medium Grid 2 Accent 6" w:uiPriority="68"/>
+    <w:lsdException w:name="Medium Grid 3 Accent 6" w:uiPriority="69"/>
+    <w:lsdException w:name="Dark List Accent 6" w:uiPriority="70"/>
+    <w:lsdException w:name="Colorful Shading Accent 6" w:uiPriority="71"/>
+    <w:lsdException w:name="Colorful List Accent 6" w:uiPriority="72"/>
+    <w:lsdException w:name="Colorful Grid Accent 6" w:uiPriority="73"/>
+    <w:lsdException w:name="Subtle Emphasis" w:uiPriority="19" w:qFormat="1"/>
+    <w:lsdException w:name="Intense Emphasis" w:uiPriority="21" w:qFormat="1"/>
+    <w:lsdException w:name="Subtle Reference" w:uiPriority="31" w:qFormat="1"/>
+    <w:lsdException w:name="Intense Reference" w:uiPriority="32" w:qFormat="1"/>
+    <w:lsdException w:name="Book Title" w:uiPriority="33" w:qFormat="1"/>
+    <w:lsdException w:name="Bibliography" w:semiHidden="1" w:uiPriority="37" w:unhideWhenUsed="1"/>
+    <w:lsdException w:name="TOC Heading" w:semiHidden="1" w:uiPriority="39" w:unhideWhenUsed="1" w:qFormat="1"/>
+    <w:lsdException w:name="Plain Table 1" w:uiPriority="41"/>
+    <w:lsdException w:name="Plain Table 2" w:uiPriority="42"/>
+    <w:lsdException w:name="Plain Table 3" w:uiPriority="43"/>
+    <w:lsdException w:name="Plain Table 4" w:uiPriority="44"/>
+    <w:lsdException w:name="Plain Table 5" w:uiPriority="45"/>
+    <w:lsdException w:name="Grid Table Light" w:uiPriority="40"/>
+    <w:lsdException w:name="Grid Table 1 Light" w:uiPriority="46"/>
+    <w:lsdException w:name="Grid Table 2" w:uiPriority="47"/>
+    <w:lsdException w:name="Grid Table 3" w:uiPriority="48"/>
+    <w:lsdException w:name="Grid Table 4" w:uiPriority="49"/>
+    <w:lsdException w:name="Grid Table 5 Dark" w:uiPriority="50"/>
+    <w:lsdException w:name="Grid Table 6 Colorful" w:uiPriority="51"/>
+    <w:lsdException w:name="Grid Table 7 Colorful" w:uiPriority="52"/>
+    <w:lsdException w:name="Grid Table 1 Light Accent 1" w:uiPriority="46"/>
+    <w:lsdException w:name="Grid Table 2 Accent 1" w:uiPriority="47"/>
+    <w:lsdException w:name="Grid Table 3 Accent 1" w:uiPriority="48"/>
+    <w:lsdException w:name="Grid Table 4 Accent 1" w:uiPriority="49"/>
+    <w:lsdException w:name="Grid Table 5 Dark Accent 1" w:uiPriority="50"/>
+    <w:lsdException w:name="Grid Table 6 Colorful Accent 1" w:uiPriority="51"/>
+    <w:lsdException w:name="Grid Table 7 Colorful Accent 1" w:uiPriority="52"/>
+    <w:lsdException w:name="Grid Table 1 Light Accent 2" w:uiPriority="46"/>
+    <w:lsdException w:name="Grid Table 2 Accent 2" w:uiPriority="47"/>
+    <w:lsdException w:name="Grid Table 3 Accent 2" w:uiPriority="48"/>
+    <w:lsdException w:name="Grid Table 4 Accent 2" w:uiPriority="49"/>
+    <w:lsdException w:name="Grid Table 5 Dark Accent 2" w:uiPriority="50"/>
+    <w:lsdException w:name="Grid Table 6 Colorful Accent 2" w:uiPriority="51"/>
+    <w:lsdException w:name="Grid Table 7 Colorful Accent 2" w:uiPriority="52"/>
+    <w:lsdException w:name="Grid Table 1 Light Accent 3" w:uiPriority="46"/>
+    <w:lsdException w:name="Grid Table 2 Accent 3" w:uiPriority="47"/>
+    <w:lsdException w:name="Grid Table 3 Accent 3" w:uiPriority="48"/>
+    <w:lsdException w:name="Grid Table 4 Accent 3" w:uiPriority="49"/>
+    <w:lsdException w:name="Grid Table 5 Dark Accent 3" w:uiPriority="50"/>
+    <w:lsdException w:name="Grid Table 6 Colorful Accent 3" w:uiPriority="51"/>
+    <w:lsdException w:name="Grid Table 7 Colorful Accent 3" w:uiPriority="52"/>
+    <w:lsdException w:name="Grid Table 1 Light Accent 4" w:uiPriority="46"/>
+    <w:lsdException w:name="Grid Table 2 Accent 4" w:uiPriority="47"/>
+    <w:lsdException w:name="Grid Table 3 Accent 4" w:uiPriority="48"/>
+    <w:lsdException w:name="Grid Table 4 Accent 4" w:uiPriority="49"/>
+    <w:lsdException w:name="Grid Table 5 Dark Accent 4" w:uiPriority="50"/>
+    <w:lsdException w:name="Grid Table 6 Colorful Accent 4" w:uiPriority="51"/>
+    <w:lsdException w:name="Grid Table 7 Colorful Accent 4" w:uiPriority="52"/>
+    <w:lsdException w:name="Grid Table 1 Light Accent 5" w:uiPriority="46"/>
+    <w:lsdException w:name="Grid Table 2 Accent 5" w:uiPriority="47"/>
+    <w:lsdException w:name="Grid Table 3 Accent 5" w:uiPriority="48"/>
+    <w:lsdException w:name="Grid Table 4 Accent 5" w:uiPriority="49"/>
+    <w:lsdException w:name="Grid Table 5 Dark Accent 5" w:uiPriority="50"/>
+    <w:lsdException w:name="Grid Table 6 Colorful Accent 5" w:uiPriority="51"/>
+    <w:lsdException w:name="Grid Table 7 Colorful Accent 5" w:uiPriority="52"/>
+    <w:lsdException w:name="Grid Table 1 Light Accent 6" w:uiPriority="46"/>
+    <w:lsdException w:name="Grid Table 2 Accent 6" w:uiPriority="47"/>
+    <w:lsdException w:name="Grid Table 3 Accent 6" w:uiPriority="48"/>
+    <w:lsdException w:name="Grid Table 4 Accent 6" w:uiPriority="49"/>
+    <w:lsdException w:name="Grid Table 5 Dark Accent 6" w:uiPriority="50"/>
+    <w:lsdException w:name="Grid Table 6 Colorful Accent 6" w:uiPriority="51"/>
+    <w:lsdException w:name="Grid Table 7 Colorful Accent 6" w:uiPriority="52"/>
+    <w:lsdException w:name="List Table 1 Light" w:uiPriority="46"/>
+    <w:lsdException w:name="List Table 2" w:uiPriority="47"/>
+    <w:lsdException w:name="List Table 3" w:uiPriority="48"/>
+    <w:lsdException w:name="List Table 4" w:uiPriority="49"/>
+    <w:lsdException w:name="List Table 5 Dark" w:uiPriority="50"/>
+    <w:lsdException w:name="List Table 6 Colorful" w:uiPriority="51"/>
+    <w:lsdException w:name="List Table 7 Colorful" w:uiPriority="52"/>
+    <w:lsdException w:name="List Table 1 Light Accent 1" w:uiPriority="46"/>
+    <w:lsdException w:name="List Table 2 Accent 1" w:uiPriority="47"/>
+    <w:lsdException w:name="List Table 3 Accent 1" w:uiPriority="48"/>
+    <w:lsdException w:name="List Table 4 Accent 1" w:uiPriority="49"/>
+    <w:lsdException w:name="List Table 5 Dark Accent 1" w:uiPriority="50"/>
+    <w:lsdException w:name="List Table 6 Colorful Accent 1" w:uiPriority="51"/>
+    <w:lsdException w:name="List Table 7 Colorful Accent 1" w:uiPriority="52"/>
+    <w:lsdException w:name="List Table 1 Light Accent 2" w:uiPriority="46"/>
+    <w:lsdException w:name="List Table 2 Accent 2" w:uiPriority="47"/>
+    <w:lsdException w:name="List Table 3 Accent 2" w:uiPriority="48"/>
+    <w:lsdException w:name="List Table 4 Accent 2" w:uiPriority="49"/>
+    <w:lsdException w:name="List Table 5 Dark Accent 2" w:uiPriority="50"/>
+    <w:lsdException w:name="List Table 6 Colorful Accent 2" w:uiPriority="51"/>
+    <w:lsdException w:name="List Table 7 Colorful Accent 2" w:uiPriority="52"/>
+    <w:lsdException w:name="List Table 1 Light Accent 3" w:uiPriority="46"/>
+    <w:lsdException w:name="List Table 2 Accent 3" w:uiPriority="47"/>
+    <w:lsdException w:name="List Table 3 Accent 3" w:uiPriority="48"/>
+    <w:lsdException w:name="List Table 4 Accent 3" w:uiPriority="49"/>
+    <w:lsdException w:name="List Table 5 Dark Accent 3" w:uiPriority="50"/>
+    <w:lsdException w:name="List Table 6 Colorful Accent 3" w:uiPriority="51"/>
+    <w:lsdException w:name="List Table 7 Colorful Accent 3" w:uiPriority="52"/>
+    <w:lsdException w:name="List Table 1 Light Accent 4" w:uiPriority="46"/>
+    <w:lsdException w:name="List Table 2 Accent 4" w:uiPriority="47"/>
+    <w:lsdException w:name="List Table 3 Accent 4" w:uiPriority="48"/>
+    <w:lsdException w:name="List Table 4 Accent 4" w:uiPriority="49"/>
+    <w:lsdException w:name="List Table 5 Dark Accent 4" w:uiPriority="50"/>
+    <w:lsdException w:name="List Table 6 Colorful Accent 4" w:uiPriority="51"/>
+    <w:lsdException w:name="List Table 7 Colorful Accent 4" w:uiPriority="52"/>
+    <w:lsdException w:name="List Table 1 Light Accent 5" w:uiPriority="46"/>
+    <w:lsdException w:name="List Table 2 Accent 5" w:uiPriority="47"/>
+    <w:lsdException w:name="List Table 3 Accent 5" w:uiPriority="48"/>
+    <w:lsdException w:name="List Table 4 Accent 5" w:uiPriority="49"/>
+    <w:lsdException w:name="List Table 5 Dark Accent 5" w:uiPriority="50"/>
+    <w:lsdException w:name="List Table 6 Colorful Accent 5" w:uiPriority="51"/>
+    <w:lsdException w:name="List Table 7 Colorful Accent 5" w:uiPriority="52"/>
+    <w:lsdException w:name="List Table 1 Light Accent 6" w:uiPriority="46"/>
+    <w:lsdException w:name="List Table 2 Accent 6" w:uiPriority="47"/>
+    <w:lsdException w:name="List Table 3 Accent 6" w:uiPriority="48"/>
+    <w:lsdException w:name="List Table 4 Accent 6" w:uiPriority="49"/>
+    <w:lsdException w:name="List Table 5 Dark Accent 6" w:uiPriority="50"/>
+    <w:lsdException w:name="List Table 6 Colorful Accent 6" w:uiPriority="51"/>
+    <w:lsdException w:name="List Table 7 Colorful Accent 6" w:uiPriority="52"/>
+    <w:lsdException w:name="Mention" w:semiHidden="1" w:unhideWhenUsed="1"/>
+    <w:lsdException w:name="Smart Hyperlink" w:semiHidden="1" w:unhideWhenUsed="1"/>
+    <w:lsdException w:name="Hashtag" w:semiHidden="1" w:unhideWhenUsed="1"/>
+  </w:latentStyles>
+  <w:style w:type="paragraph" w:default="1" w:styleId="Normal">
+    <w:name w:val="Normal"/>
+    <w:qFormat/>
+  </w:style>
+  <w:style w:type="character" w:default="1" w:styleId="DefaultParagraphFont">
+    <w:name w:val="Default Paragraph Font"/>
+    <w:uiPriority w:val="1"/>
+    <w:semiHidden/>
+    <w:unhideWhenUsed/>
+  </w:style>
+  <w:style w:type="table" w:default="1" w:styleId="TableNormal">
+    <w:name w:val="Normal Table"/>
+    <w:uiPriority w:val="99"/>
+    <w:semiHidden/>
+    <w:unhideWhenUsed/>
+    <w:tblPr>
+      <w:tblInd w:w="0" w:type="dxa"/>
+      <w:tblCellMar>
+        <w:top w:w="0" w:type="dxa"/>
+        <w:left w:w="108" w:type="dxa"/>
+        <w:bottom w:w="0" w:type="dxa"/>
+        <w:right w:w="108" w:type="dxa"/>
+      </w:tblCellMar>
+    </w:tblPr>
+  </w:style>
+  <w:style w:type="numbering" w:default="1" w:styleId="NoList">
+    <w:name w:val="No List"/>
+    <w:uiPriority w:val="99"/>
+    <w:semiHidden/>
+    <w:unhideWhenUsed/>
+  </w:style>
+  <w:style w:type="character" w:styleId="PlaceholderText">
+    <w:name w:val="Placeholder Text"/>
+    <w:basedOn w:val="DefaultParagraphFont"/>
+    <w:uiPriority w:val="99"/>
+    <w:semiHidden/>
+    <w:rsid w:val="00DD3B38"/>
+    <w:rPr>
+      <w:color w:val="808080"/>
+    </w:rPr>
+  </w:style>
+</w:styles>
+</file>
+
+<file path=word/glossary/webSettings.xml><?xml version="1.0" encoding="utf-8"?>
+<w:webSettings xmlns:mc="http://schemas.openxmlformats.org/markup-compatibility/2006" xmlns:r="http://schemas.openxmlformats.org/officeDocument/2006/relationships" xmlns:w="http://schemas.openxmlformats.org/wordprocessingml/2006/main" xmlns:w14="http://schemas.microsoft.com/office/word/2010/wordml" xmlns:w15="http://schemas.microsoft.com/office/word/2012/wordml" xmlns:w16se="http://schemas.microsoft.com/office/word/2015/wordml/symex" mc:Ignorable="w14 w15 w16se">
+  <w:optimizeForBrowser/>
+  <w:allowPNG/>
+</w:webSettings>
+</file>
+
 <file path=word/theme/theme1.xml><?xml version="1.0" encoding="utf-8"?>
 <a:theme xmlns:a="http://schemas.openxmlformats.org/drawingml/2006/main" name="Office Theme">
   <a:themeElements>
@@ -3207,7 +3896,7 @@
 </file>
 
 <file path=customXml/itemProps2.xml><?xml version="1.0" encoding="utf-8"?>
-<ds:datastoreItem xmlns:ds="http://schemas.openxmlformats.org/officeDocument/2006/customXml" ds:itemID="{CA4479FE-D109-4A12-A840-B0129016DB08}">
+<ds:datastoreItem xmlns:ds="http://schemas.openxmlformats.org/officeDocument/2006/customXml" ds:itemID="{BF462DEC-92E1-46ED-954A-4A02D58C62FC}">
   <ds:schemaRefs>
     <ds:schemaRef ds:uri="http://schemas.openxmlformats.org/officeDocument/2006/bibliography"/>
   </ds:schemaRefs>

</xml_diff>